<commit_message>
Final Super Final Push
</commit_message>
<xml_diff>
--- a/Technical Manual.docx
+++ b/Technical Manual.docx
@@ -31,17 +31,11 @@
       <w:pPr>
         <w:pStyle w:val="IntenseQuote"/>
         <w:spacing w:before="0"/>
-        <w:rPr>
-          <w:lang w:val="en-US"/>
-        </w:rPr>
       </w:pPr>
       <w:r>
         <w:t>Μηλαθιανάκης Κωνσταντίνος Μάριος – Π160</w:t>
       </w:r>
       <w:r>
-        <w:rPr>
-          <w:lang w:val="en-US"/>
-        </w:rPr>
         <w:t>79</w:t>
       </w:r>
     </w:p>
@@ -103,7 +97,7 @@
           <w:r>
             <w:fldChar w:fldCharType="separate"/>
           </w:r>
-          <w:hyperlink w:anchor="_Toc44082157" w:history="1">
+          <w:hyperlink w:anchor="_Toc44163709" w:history="1">
             <w:r>
               <w:rPr>
                 <w:rStyle w:val="Hyperlink"/>
@@ -130,7 +124,7 @@
                 <w:noProof/>
                 <w:webHidden/>
               </w:rPr>
-              <w:instrText xml:space="preserve"> PAGEREF _Toc44082157 \h </w:instrText>
+              <w:instrText xml:space="preserve"> PAGEREF _Toc44163709 \h </w:instrText>
             </w:r>
             <w:r>
               <w:rPr>
@@ -173,7 +167,7 @@
               <w:lang w:val="en-US"/>
             </w:rPr>
           </w:pPr>
-          <w:hyperlink w:anchor="_Toc44082158" w:history="1">
+          <w:hyperlink w:anchor="_Toc44163710" w:history="1">
             <w:r>
               <w:rPr>
                 <w:rStyle w:val="Hyperlink"/>
@@ -200,7 +194,7 @@
                 <w:noProof/>
                 <w:webHidden/>
               </w:rPr>
-              <w:instrText xml:space="preserve"> PAGEREF _Toc44082158 \h </w:instrText>
+              <w:instrText xml:space="preserve"> PAGEREF _Toc44163710 \h </w:instrText>
             </w:r>
             <w:r>
               <w:rPr>
@@ -243,7 +237,7 @@
               <w:lang w:val="en-US"/>
             </w:rPr>
           </w:pPr>
-          <w:hyperlink w:anchor="_Toc44082159" w:history="1">
+          <w:hyperlink w:anchor="_Toc44163711" w:history="1">
             <w:r>
               <w:rPr>
                 <w:rStyle w:val="Hyperlink"/>
@@ -265,7 +259,7 @@
                 <w:noProof/>
                 <w:lang w:val="en-US"/>
               </w:rPr>
-              <w:t>form</w:t>
+              <w:t>Form</w:t>
             </w:r>
             <w:r>
               <w:rPr>
@@ -286,7 +280,7 @@
                 <w:noProof/>
                 <w:webHidden/>
               </w:rPr>
-              <w:instrText xml:space="preserve"> PAGEREF _Toc44082159 \h </w:instrText>
+              <w:instrText xml:space="preserve"> PAGEREF _Toc44163711 \h </w:instrText>
             </w:r>
             <w:r>
               <w:rPr>
@@ -329,7 +323,7 @@
               <w:lang w:val="en-US"/>
             </w:rPr>
           </w:pPr>
-          <w:hyperlink w:anchor="_Toc44082160" w:history="1">
+          <w:hyperlink w:anchor="_Toc44163712" w:history="1">
             <w:r>
               <w:rPr>
                 <w:rStyle w:val="Hyperlink"/>
@@ -351,7 +345,7 @@
                 <w:noProof/>
                 <w:lang w:val="en-US"/>
               </w:rPr>
-              <w:t>form</w:t>
+              <w:t>Form</w:t>
             </w:r>
             <w:r>
               <w:rPr>
@@ -372,7 +366,7 @@
                 <w:noProof/>
                 <w:webHidden/>
               </w:rPr>
-              <w:instrText xml:space="preserve"> PAGEREF _Toc44082160 \h </w:instrText>
+              <w:instrText xml:space="preserve"> PAGEREF _Toc44163712 \h </w:instrText>
             </w:r>
             <w:r>
               <w:rPr>
@@ -415,7 +409,7 @@
               <w:lang w:val="en-US"/>
             </w:rPr>
           </w:pPr>
-          <w:hyperlink w:anchor="_Toc44082161" w:history="1">
+          <w:hyperlink w:anchor="_Toc44163713" w:history="1">
             <w:r>
               <w:rPr>
                 <w:rStyle w:val="Hyperlink"/>
@@ -452,7 +446,7 @@
                 <w:noProof/>
                 <w:lang w:val="en-US"/>
               </w:rPr>
-              <w:t>form</w:t>
+              <w:t>Form</w:t>
             </w:r>
             <w:r>
               <w:rPr>
@@ -473,7 +467,7 @@
                 <w:noProof/>
                 <w:webHidden/>
               </w:rPr>
-              <w:instrText xml:space="preserve"> PAGEREF _Toc44082161 \h </w:instrText>
+              <w:instrText xml:space="preserve"> PAGEREF _Toc44163713 \h </w:instrText>
             </w:r>
             <w:r>
               <w:rPr>
@@ -516,7 +510,7 @@
               <w:lang w:val="en-US"/>
             </w:rPr>
           </w:pPr>
-          <w:hyperlink w:anchor="_Toc44082162" w:history="1">
+          <w:hyperlink w:anchor="_Toc44163714" w:history="1">
             <w:r>
               <w:rPr>
                 <w:rStyle w:val="Hyperlink"/>
@@ -553,7 +547,7 @@
                 <w:noProof/>
                 <w:lang w:val="en-US"/>
               </w:rPr>
-              <w:t>form</w:t>
+              <w:t>Form</w:t>
             </w:r>
             <w:r>
               <w:rPr>
@@ -574,7 +568,7 @@
                 <w:noProof/>
                 <w:webHidden/>
               </w:rPr>
-              <w:instrText xml:space="preserve"> PAGEREF _Toc44082162 \h </w:instrText>
+              <w:instrText xml:space="preserve"> PAGEREF _Toc44163714 \h </w:instrText>
             </w:r>
             <w:r>
               <w:rPr>
@@ -617,14 +611,14 @@
               <w:lang w:val="en-US"/>
             </w:rPr>
           </w:pPr>
-          <w:hyperlink w:anchor="_Toc44082163" w:history="1">
+          <w:hyperlink w:anchor="_Toc44163715" w:history="1">
             <w:r>
               <w:rPr>
                 <w:rStyle w:val="Hyperlink"/>
                 <w:noProof/>
                 <w:lang w:val="en-US"/>
               </w:rPr>
-              <w:t>LearningForm</w:t>
+              <w:t>LearningForm Form</w:t>
             </w:r>
             <w:r>
               <w:rPr>
@@ -645,7 +639,7 @@
                 <w:noProof/>
                 <w:webHidden/>
               </w:rPr>
-              <w:instrText xml:space="preserve"> PAGEREF _Toc44082163 \h </w:instrText>
+              <w:instrText xml:space="preserve"> PAGEREF _Toc44163715 \h </w:instrText>
             </w:r>
             <w:r>
               <w:rPr>
@@ -688,14 +682,14 @@
               <w:lang w:val="en-US"/>
             </w:rPr>
           </w:pPr>
-          <w:hyperlink w:anchor="_Toc44082164" w:history="1">
+          <w:hyperlink w:anchor="_Toc44163716" w:history="1">
             <w:r>
               <w:rPr>
                 <w:rStyle w:val="Hyperlink"/>
                 <w:noProof/>
                 <w:lang w:val="en-US"/>
               </w:rPr>
-              <w:t>TimesLearning</w:t>
+              <w:t>TimesLearning Form</w:t>
             </w:r>
             <w:r>
               <w:rPr>
@@ -716,7 +710,7 @@
                 <w:noProof/>
                 <w:webHidden/>
               </w:rPr>
-              <w:instrText xml:space="preserve"> PAGEREF _Toc44082164 \h </w:instrText>
+              <w:instrText xml:space="preserve"> PAGEREF _Toc44163716 \h </w:instrText>
             </w:r>
             <w:r>
               <w:rPr>
@@ -759,14 +753,14 @@
               <w:lang w:val="en-US"/>
             </w:rPr>
           </w:pPr>
-          <w:hyperlink w:anchor="_Toc44082165" w:history="1">
+          <w:hyperlink w:anchor="_Toc44163717" w:history="1">
             <w:r>
               <w:rPr>
                 <w:rStyle w:val="Hyperlink"/>
                 <w:noProof/>
                 <w:lang w:val="en-US"/>
               </w:rPr>
-              <w:t>LearningTest</w:t>
+              <w:t>LearningTest Form</w:t>
             </w:r>
             <w:r>
               <w:rPr>
@@ -787,7 +781,7 @@
                 <w:noProof/>
                 <w:webHidden/>
               </w:rPr>
-              <w:instrText xml:space="preserve"> PAGEREF _Toc44082165 \h </w:instrText>
+              <w:instrText xml:space="preserve"> PAGEREF _Toc44163717 \h </w:instrText>
             </w:r>
             <w:r>
               <w:rPr>
@@ -830,14 +824,14 @@
               <w:lang w:val="en-US"/>
             </w:rPr>
           </w:pPr>
-          <w:hyperlink w:anchor="_Toc44082166" w:history="1">
+          <w:hyperlink w:anchor="_Toc44163718" w:history="1">
             <w:r>
               <w:rPr>
                 <w:rStyle w:val="Hyperlink"/>
                 <w:noProof/>
                 <w:lang w:val="en-US"/>
               </w:rPr>
-              <w:t>TestForm</w:t>
+              <w:t>TestForm Form</w:t>
             </w:r>
             <w:r>
               <w:rPr>
@@ -858,7 +852,291 @@
                 <w:noProof/>
                 <w:webHidden/>
               </w:rPr>
-              <w:instrText xml:space="preserve"> PAGEREF _Toc44082166 \h </w:instrText>
+              <w:instrText xml:space="preserve"> PAGEREF _Toc44163718 \h </w:instrText>
+            </w:r>
+            <w:r>
+              <w:rPr>
+                <w:noProof/>
+                <w:webHidden/>
+              </w:rPr>
+            </w:r>
+            <w:r>
+              <w:rPr>
+                <w:noProof/>
+                <w:webHidden/>
+              </w:rPr>
+              <w:fldChar w:fldCharType="separate"/>
+            </w:r>
+            <w:r>
+              <w:rPr>
+                <w:noProof/>
+                <w:webHidden/>
+              </w:rPr>
+              <w:t>3</w:t>
+            </w:r>
+            <w:r>
+              <w:rPr>
+                <w:noProof/>
+                <w:webHidden/>
+              </w:rPr>
+              <w:fldChar w:fldCharType="end"/>
+            </w:r>
+          </w:hyperlink>
+        </w:p>
+        <w:p>
+          <w:pPr>
+            <w:pStyle w:val="TOC2"/>
+            <w:tabs>
+              <w:tab w:val="right" w:leader="dot" w:pos="8296"/>
+            </w:tabs>
+            <w:rPr>
+              <w:rFonts w:eastAsiaTheme="minorEastAsia"/>
+              <w:noProof/>
+              <w:lang w:val="en-US"/>
+            </w:rPr>
+          </w:pPr>
+          <w:hyperlink w:anchor="_Toc44163719" w:history="1">
+            <w:r>
+              <w:rPr>
+                <w:rStyle w:val="Hyperlink"/>
+                <w:noProof/>
+                <w:lang w:val="en-US"/>
+              </w:rPr>
+              <w:t>RandomProbability.cs</w:t>
+            </w:r>
+            <w:r>
+              <w:rPr>
+                <w:noProof/>
+                <w:webHidden/>
+              </w:rPr>
+              <w:tab/>
+            </w:r>
+            <w:r>
+              <w:rPr>
+                <w:noProof/>
+                <w:webHidden/>
+              </w:rPr>
+              <w:fldChar w:fldCharType="begin"/>
+            </w:r>
+            <w:r>
+              <w:rPr>
+                <w:noProof/>
+                <w:webHidden/>
+              </w:rPr>
+              <w:instrText xml:space="preserve"> PAGEREF _Toc44163719 \h </w:instrText>
+            </w:r>
+            <w:r>
+              <w:rPr>
+                <w:noProof/>
+                <w:webHidden/>
+              </w:rPr>
+            </w:r>
+            <w:r>
+              <w:rPr>
+                <w:noProof/>
+                <w:webHidden/>
+              </w:rPr>
+              <w:fldChar w:fldCharType="separate"/>
+            </w:r>
+            <w:r>
+              <w:rPr>
+                <w:noProof/>
+                <w:webHidden/>
+              </w:rPr>
+              <w:t>3</w:t>
+            </w:r>
+            <w:r>
+              <w:rPr>
+                <w:noProof/>
+                <w:webHidden/>
+              </w:rPr>
+              <w:fldChar w:fldCharType="end"/>
+            </w:r>
+          </w:hyperlink>
+        </w:p>
+        <w:p>
+          <w:pPr>
+            <w:pStyle w:val="TOC2"/>
+            <w:tabs>
+              <w:tab w:val="right" w:leader="dot" w:pos="8296"/>
+            </w:tabs>
+            <w:rPr>
+              <w:rFonts w:eastAsiaTheme="minorEastAsia"/>
+              <w:noProof/>
+              <w:lang w:val="en-US"/>
+            </w:rPr>
+          </w:pPr>
+          <w:hyperlink w:anchor="_Toc44163720" w:history="1">
+            <w:r>
+              <w:rPr>
+                <w:rStyle w:val="Hyperlink"/>
+                <w:noProof/>
+                <w:lang w:val="en-US"/>
+              </w:rPr>
+              <w:t>NumKeyboard.cs</w:t>
+            </w:r>
+            <w:r>
+              <w:rPr>
+                <w:noProof/>
+                <w:webHidden/>
+              </w:rPr>
+              <w:tab/>
+            </w:r>
+            <w:r>
+              <w:rPr>
+                <w:noProof/>
+                <w:webHidden/>
+              </w:rPr>
+              <w:fldChar w:fldCharType="begin"/>
+            </w:r>
+            <w:r>
+              <w:rPr>
+                <w:noProof/>
+                <w:webHidden/>
+              </w:rPr>
+              <w:instrText xml:space="preserve"> PAGEREF _Toc44163720 \h </w:instrText>
+            </w:r>
+            <w:r>
+              <w:rPr>
+                <w:noProof/>
+                <w:webHidden/>
+              </w:rPr>
+            </w:r>
+            <w:r>
+              <w:rPr>
+                <w:noProof/>
+                <w:webHidden/>
+              </w:rPr>
+              <w:fldChar w:fldCharType="separate"/>
+            </w:r>
+            <w:r>
+              <w:rPr>
+                <w:noProof/>
+                <w:webHidden/>
+              </w:rPr>
+              <w:t>3</w:t>
+            </w:r>
+            <w:r>
+              <w:rPr>
+                <w:noProof/>
+                <w:webHidden/>
+              </w:rPr>
+              <w:fldChar w:fldCharType="end"/>
+            </w:r>
+          </w:hyperlink>
+        </w:p>
+        <w:p>
+          <w:pPr>
+            <w:pStyle w:val="TOC2"/>
+            <w:tabs>
+              <w:tab w:val="right" w:leader="dot" w:pos="8296"/>
+            </w:tabs>
+            <w:rPr>
+              <w:rFonts w:eastAsiaTheme="minorEastAsia"/>
+              <w:noProof/>
+              <w:lang w:val="en-US"/>
+            </w:rPr>
+          </w:pPr>
+          <w:hyperlink w:anchor="_Toc44163721" w:history="1">
+            <w:r>
+              <w:rPr>
+                <w:rStyle w:val="Hyperlink"/>
+                <w:noProof/>
+                <w:lang w:val="en-US"/>
+              </w:rPr>
+              <w:t>Equation.cs</w:t>
+            </w:r>
+            <w:r>
+              <w:rPr>
+                <w:noProof/>
+                <w:webHidden/>
+              </w:rPr>
+              <w:tab/>
+            </w:r>
+            <w:r>
+              <w:rPr>
+                <w:noProof/>
+                <w:webHidden/>
+              </w:rPr>
+              <w:fldChar w:fldCharType="begin"/>
+            </w:r>
+            <w:r>
+              <w:rPr>
+                <w:noProof/>
+                <w:webHidden/>
+              </w:rPr>
+              <w:instrText xml:space="preserve"> PAGEREF _Toc44163721 \h </w:instrText>
+            </w:r>
+            <w:r>
+              <w:rPr>
+                <w:noProof/>
+                <w:webHidden/>
+              </w:rPr>
+            </w:r>
+            <w:r>
+              <w:rPr>
+                <w:noProof/>
+                <w:webHidden/>
+              </w:rPr>
+              <w:fldChar w:fldCharType="separate"/>
+            </w:r>
+            <w:r>
+              <w:rPr>
+                <w:noProof/>
+                <w:webHidden/>
+              </w:rPr>
+              <w:t>3</w:t>
+            </w:r>
+            <w:r>
+              <w:rPr>
+                <w:noProof/>
+                <w:webHidden/>
+              </w:rPr>
+              <w:fldChar w:fldCharType="end"/>
+            </w:r>
+          </w:hyperlink>
+        </w:p>
+        <w:p>
+          <w:pPr>
+            <w:pStyle w:val="TOC2"/>
+            <w:tabs>
+              <w:tab w:val="right" w:leader="dot" w:pos="8296"/>
+            </w:tabs>
+            <w:rPr>
+              <w:rFonts w:eastAsiaTheme="minorEastAsia"/>
+              <w:noProof/>
+              <w:lang w:val="en-US"/>
+            </w:rPr>
+          </w:pPr>
+          <w:hyperlink w:anchor="_Toc44163722" w:history="1">
+            <w:r>
+              <w:rPr>
+                <w:rStyle w:val="Hyperlink"/>
+                <w:noProof/>
+                <w:lang w:val="en-US"/>
+              </w:rPr>
+              <w:t>Datamapper.cs</w:t>
+            </w:r>
+            <w:r>
+              <w:rPr>
+                <w:noProof/>
+                <w:webHidden/>
+              </w:rPr>
+              <w:tab/>
+            </w:r>
+            <w:r>
+              <w:rPr>
+                <w:noProof/>
+                <w:webHidden/>
+              </w:rPr>
+              <w:fldChar w:fldCharType="begin"/>
+            </w:r>
+            <w:r>
+              <w:rPr>
+                <w:noProof/>
+                <w:webHidden/>
+              </w:rPr>
+              <w:instrText xml:space="preserve"> PAGEREF _Toc44163722 \h </w:instrText>
             </w:r>
             <w:r>
               <w:rPr>
@@ -922,7 +1200,7 @@
       <w:pPr>
         <w:pStyle w:val="Heading1"/>
       </w:pPr>
-      <w:bookmarkStart w:id="0" w:name="_Toc44082157"/>
+      <w:bookmarkStart w:id="0" w:name="_Toc44163709"/>
       <w:r>
         <w:lastRenderedPageBreak/>
         <w:t>Γενικές Πληροφορίες</w:t>
@@ -1068,7 +1346,7 @@
       <w:pPr>
         <w:pStyle w:val="Heading1"/>
       </w:pPr>
-      <w:bookmarkStart w:id="1" w:name="_Toc44082158"/>
+      <w:bookmarkStart w:id="1" w:name="_Toc44163710"/>
       <w:r>
         <w:t>Επεξήγηση Λειτουργιών</w:t>
       </w:r>
@@ -1083,7 +1361,7 @@
       <w:pPr>
         <w:pStyle w:val="Heading2"/>
       </w:pPr>
-      <w:bookmarkStart w:id="2" w:name="_Toc44082159"/>
+      <w:bookmarkStart w:id="2" w:name="_Toc44163711"/>
       <w:proofErr w:type="spellStart"/>
       <w:r>
         <w:rPr>
@@ -1099,7 +1377,13 @@
         <w:rPr>
           <w:lang w:val="en-US"/>
         </w:rPr>
-        <w:t>form</w:t>
+        <w:t>F</w:t>
+      </w:r>
+      <w:r>
+        <w:rPr>
+          <w:lang w:val="en-US"/>
+        </w:rPr>
+        <w:t>orm</w:t>
       </w:r>
       <w:bookmarkEnd w:id="2"/>
     </w:p>
@@ -1141,7 +1425,7 @@
       <w:pPr>
         <w:pStyle w:val="Heading2"/>
       </w:pPr>
-      <w:bookmarkStart w:id="3" w:name="_Toc44082160"/>
+      <w:bookmarkStart w:id="3" w:name="_Toc44163712"/>
       <w:proofErr w:type="spellStart"/>
       <w:r>
         <w:rPr>
@@ -1157,7 +1441,13 @@
         <w:rPr>
           <w:lang w:val="en-US"/>
         </w:rPr>
-        <w:t>form</w:t>
+        <w:t>F</w:t>
+      </w:r>
+      <w:r>
+        <w:rPr>
+          <w:lang w:val="en-US"/>
+        </w:rPr>
+        <w:t>orm</w:t>
       </w:r>
       <w:bookmarkEnd w:id="3"/>
     </w:p>
@@ -1179,7 +1469,7 @@
       <w:pPr>
         <w:pStyle w:val="Heading2"/>
       </w:pPr>
-      <w:bookmarkStart w:id="4" w:name="_Toc44082161"/>
+      <w:bookmarkStart w:id="4" w:name="_Toc44163713"/>
       <w:r>
         <w:rPr>
           <w:lang w:val="en-US"/>
@@ -1203,7 +1493,7 @@
         <w:rPr>
           <w:lang w:val="en-US"/>
         </w:rPr>
-        <w:t>form</w:t>
+        <w:t>Form</w:t>
       </w:r>
       <w:bookmarkEnd w:id="4"/>
       <w:proofErr w:type="spellEnd"/>
@@ -1402,7 +1692,7 @@
         <w:pStyle w:val="Heading2"/>
       </w:pPr>
       <w:bookmarkStart w:id="5" w:name="_Profile_Form_form"/>
-      <w:bookmarkStart w:id="6" w:name="_Toc44082162"/>
+      <w:bookmarkStart w:id="6" w:name="_Toc44163714"/>
       <w:bookmarkEnd w:id="5"/>
       <w:r>
         <w:rPr>
@@ -1427,7 +1717,7 @@
         <w:rPr>
           <w:lang w:val="en-US"/>
         </w:rPr>
-        <w:t>form</w:t>
+        <w:t>Form</w:t>
       </w:r>
       <w:bookmarkEnd w:id="6"/>
       <w:proofErr w:type="spellEnd"/>
@@ -1543,14 +1833,28 @@
         <w:pStyle w:val="Heading2"/>
       </w:pPr>
       <w:bookmarkStart w:id="7" w:name="_LearningForm"/>
-      <w:bookmarkStart w:id="8" w:name="_Toc44082163"/>
+      <w:bookmarkStart w:id="8" w:name="_Toc44163715"/>
       <w:bookmarkEnd w:id="7"/>
+      <w:proofErr w:type="spellStart"/>
       <w:r>
         <w:rPr>
           <w:lang w:val="en-US"/>
         </w:rPr>
         <w:t>LearningForm</w:t>
       </w:r>
+      <w:proofErr w:type="spellEnd"/>
+      <w:r>
+        <w:rPr>
+          <w:lang w:val="en-US"/>
+        </w:rPr>
+        <w:t xml:space="preserve"> </w:t>
+      </w:r>
+      <w:r>
+        <w:rPr>
+          <w:lang w:val="en-US"/>
+        </w:rPr>
+        <w:t>Form</w:t>
+      </w:r>
       <w:bookmarkEnd w:id="8"/>
     </w:p>
     <w:p>
@@ -1563,8 +1867,9 @@
         <w:pStyle w:val="Heading2"/>
       </w:pPr>
       <w:bookmarkStart w:id="9" w:name="_TimesLearning"/>
-      <w:bookmarkStart w:id="10" w:name="_Toc44082164"/>
+      <w:bookmarkStart w:id="10" w:name="_Toc44163716"/>
       <w:bookmarkEnd w:id="9"/>
+      <w:proofErr w:type="spellStart"/>
       <w:r>
         <w:rPr>
           <w:lang w:val="en-US"/>
@@ -1572,6 +1877,19 @@
         <w:lastRenderedPageBreak/>
         <w:t>TimesLearning</w:t>
       </w:r>
+      <w:proofErr w:type="spellEnd"/>
+      <w:r>
+        <w:rPr>
+          <w:lang w:val="en-US"/>
+        </w:rPr>
+        <w:t xml:space="preserve"> </w:t>
+      </w:r>
+      <w:r>
+        <w:rPr>
+          <w:lang w:val="en-US"/>
+        </w:rPr>
+        <w:t>Form</w:t>
+      </w:r>
       <w:bookmarkEnd w:id="10"/>
     </w:p>
     <w:p>
@@ -1595,13 +1913,27 @@
         <w:pStyle w:val="Heading2"/>
       </w:pPr>
       <w:bookmarkStart w:id="11" w:name="_LearningTest"/>
-      <w:bookmarkStart w:id="12" w:name="_Toc44082165"/>
+      <w:bookmarkStart w:id="12" w:name="_Toc44163717"/>
       <w:bookmarkEnd w:id="11"/>
+      <w:proofErr w:type="spellStart"/>
       <w:r>
         <w:rPr>
           <w:lang w:val="en-US"/>
         </w:rPr>
         <w:t>LearningTest</w:t>
+      </w:r>
+      <w:proofErr w:type="spellEnd"/>
+      <w:r>
+        <w:rPr>
+          <w:lang w:val="en-US"/>
+        </w:rPr>
+        <w:t xml:space="preserve"> </w:t>
+      </w:r>
+      <w:r>
+        <w:rPr>
+          <w:lang w:val="en-US"/>
+        </w:rPr>
+        <w:t>Form</w:t>
       </w:r>
       <w:bookmarkEnd w:id="12"/>
     </w:p>
@@ -1649,13 +1981,27 @@
         <w:pStyle w:val="Heading2"/>
       </w:pPr>
       <w:bookmarkStart w:id="13" w:name="_TestForm"/>
-      <w:bookmarkStart w:id="14" w:name="_Toc44082166"/>
+      <w:bookmarkStart w:id="14" w:name="_Toc44163718"/>
       <w:bookmarkEnd w:id="13"/>
+      <w:proofErr w:type="spellStart"/>
       <w:r>
         <w:rPr>
           <w:lang w:val="en-US"/>
         </w:rPr>
         <w:t>TestForm</w:t>
+      </w:r>
+      <w:proofErr w:type="spellEnd"/>
+      <w:r>
+        <w:rPr>
+          <w:lang w:val="en-US"/>
+        </w:rPr>
+        <w:t xml:space="preserve"> </w:t>
+      </w:r>
+      <w:r>
+        <w:rPr>
+          <w:lang w:val="en-US"/>
+        </w:rPr>
+        <w:t>Form</w:t>
       </w:r>
       <w:bookmarkEnd w:id="14"/>
     </w:p>
@@ -1736,7 +2082,118 @@
         <w:t>.</w:t>
       </w:r>
     </w:p>
-    <w:p/>
+    <w:p>
+      <w:pPr>
+        <w:pStyle w:val="Heading2"/>
+        <w:rPr>
+          <w:lang w:val="en-US"/>
+        </w:rPr>
+      </w:pPr>
+      <w:bookmarkStart w:id="15" w:name="_Toc44163719"/>
+      <w:proofErr w:type="spellStart"/>
+      <w:r>
+        <w:rPr>
+          <w:lang w:val="en-US"/>
+        </w:rPr>
+        <w:t>RandomProbability.cs</w:t>
+      </w:r>
+      <w:bookmarkEnd w:id="15"/>
+      <w:proofErr w:type="spellEnd"/>
+    </w:p>
+    <w:p>
+      <w:r>
+        <w:t xml:space="preserve">Στην κλάση αυτή χρησιμοποιείται η μέθοδος </w:t>
+      </w:r>
+      <w:r>
+        <w:rPr>
+          <w:lang w:val="en-US"/>
+        </w:rPr>
+        <w:t>Choose</w:t>
+      </w:r>
+      <w:r>
+        <w:t xml:space="preserve"> για να υπολογίσει ποιος αριθμός θα εμφανιστεί βάση των πιθανοτήτων εμφάνισης. </w:t>
+      </w:r>
+    </w:p>
+    <w:p>
+      <w:pPr>
+        <w:pStyle w:val="Heading2"/>
+        <w:rPr>
+          <w:lang w:val="en-US"/>
+        </w:rPr>
+      </w:pPr>
+      <w:bookmarkStart w:id="16" w:name="_Toc44163720"/>
+      <w:proofErr w:type="spellStart"/>
+      <w:r>
+        <w:rPr>
+          <w:lang w:val="en-US"/>
+        </w:rPr>
+        <w:t>NumKeyboard.cs</w:t>
+      </w:r>
+      <w:bookmarkEnd w:id="16"/>
+      <w:proofErr w:type="spellEnd"/>
+    </w:p>
+    <w:p>
+      <w:r>
+        <w:t>Η κλάση είναι υπεύθυνη για την δημιουργία και λειτουργία του πληκτρολόγιου που χρησιμοποιείται από το πρόγραμμα στις διάφορες σελίδες.</w:t>
+      </w:r>
+    </w:p>
+    <w:p>
+      <w:pPr>
+        <w:pStyle w:val="Heading2"/>
+        <w:rPr>
+          <w:lang w:val="en-US"/>
+        </w:rPr>
+      </w:pPr>
+      <w:bookmarkStart w:id="17" w:name="_Toc44163721"/>
+      <w:proofErr w:type="spellStart"/>
+      <w:r>
+        <w:rPr>
+          <w:lang w:val="en-US"/>
+        </w:rPr>
+        <w:t>Equation.cs</w:t>
+      </w:r>
+      <w:bookmarkEnd w:id="17"/>
+      <w:proofErr w:type="spellEnd"/>
+    </w:p>
+    <w:p>
+      <w:r>
+        <w:t>Υπολογίζει το γινόμενο των αριθμών της ερώτησης και είναι υπεύθυνη για την κατάτμηση του αριθμού σε ψηφία καθώς και για την επεξεργασία των ψηφίων που πληκτρολογεί ο χρήστης.</w:t>
+      </w:r>
+    </w:p>
+    <w:p>
+      <w:pPr>
+        <w:pStyle w:val="Heading2"/>
+        <w:rPr>
+          <w:lang w:val="en-US"/>
+        </w:rPr>
+      </w:pPr>
+      <w:bookmarkStart w:id="18" w:name="_Toc44163722"/>
+      <w:proofErr w:type="spellStart"/>
+      <w:r>
+        <w:rPr>
+          <w:lang w:val="en-US"/>
+        </w:rPr>
+        <w:t>Datamapper.cs</w:t>
+      </w:r>
+      <w:bookmarkEnd w:id="18"/>
+      <w:proofErr w:type="spellEnd"/>
+    </w:p>
+    <w:p>
+      <w:r>
+        <w:t xml:space="preserve">Η κλάση αυτή αποτελεί την μοναδική επικοινωνία με την βάση δεδομένων. Οποιαδήποτε άλλη κλάση χρειάζεται να αντλήσει ή να αποθηκεύσει δεδομένα στην βάση, μπορεί μονάχα μέσω ενός αντικειμένου της </w:t>
+      </w:r>
+      <w:proofErr w:type="spellStart"/>
+      <w:r>
+        <w:rPr>
+          <w:lang w:val="en-US"/>
+        </w:rPr>
+        <w:t>Datamapper</w:t>
+      </w:r>
+      <w:proofErr w:type="spellEnd"/>
+      <w:r>
+        <w:t>.</w:t>
+      </w:r>
+    </w:p>
     <w:sectPr>
       <w:pgSz w:w="11906" w:h="16838"/>
       <w:pgMar w:top="1440" w:right="1800" w:bottom="1440" w:left="1800" w:header="708" w:footer="708" w:gutter="0"/>

</xml_diff>